<commit_message>
se actualizo el link por el cual se accede
</commit_message>
<xml_diff>
--- a/docs/Desarrollo/Casos de Uso/CU02 - ABM Cliente.docx
+++ b/docs/Desarrollo/Casos de Uso/CU02 - ABM Cliente.docx
@@ -1,13 +1,13 @@
 
 <file path=word/document.xml><?xml version="1.0" encoding="utf-8"?>
-<w:document xmlns:ve="http://schemas.openxmlformats.org/markup-compatibility/2006" xmlns:o="urn:schemas-microsoft-com:office:office" xmlns:r="http://schemas.openxmlformats.org/officeDocument/2006/relationships" xmlns:m="http://schemas.openxmlformats.org/officeDocument/2006/math" xmlns:v="urn:schemas-microsoft-com:vml" xmlns:wp="http://schemas.openxmlformats.org/drawingml/2006/wordprocessingDrawing" xmlns:w10="urn:schemas-microsoft-com:office:word" xmlns:w="http://schemas.openxmlformats.org/wordprocessingml/2006/main" xmlns:wne="http://schemas.microsoft.com/office/word/2006/wordml">
+<w:document xmlns:wpc="http://schemas.microsoft.com/office/word/2010/wordprocessingCanvas" xmlns:mc="http://schemas.openxmlformats.org/markup-compatibility/2006" xmlns:o="urn:schemas-microsoft-com:office:office" xmlns:r="http://schemas.openxmlformats.org/officeDocument/2006/relationships" xmlns:m="http://schemas.openxmlformats.org/officeDocument/2006/math" xmlns:v="urn:schemas-microsoft-com:vml" xmlns:wp14="http://schemas.microsoft.com/office/word/2010/wordprocessingDrawing" xmlns:wp="http://schemas.openxmlformats.org/drawingml/2006/wordprocessingDrawing" xmlns:w10="urn:schemas-microsoft-com:office:word" xmlns:w="http://schemas.openxmlformats.org/wordprocessingml/2006/main" xmlns:w14="http://schemas.microsoft.com/office/word/2010/wordml" xmlns:wpg="http://schemas.microsoft.com/office/word/2010/wordprocessingGroup" xmlns:wpi="http://schemas.microsoft.com/office/word/2010/wordprocessingInk" xmlns:wne="http://schemas.microsoft.com/office/word/2006/wordml" xmlns:wps="http://schemas.microsoft.com/office/word/2010/wordprocessingShape" mc:Ignorable="w14 wp14">
   <w:body>
     <w:tbl>
       <w:tblPr>
         <w:tblStyle w:val="Listamedia11"/>
         <w:tblW w:w="9228" w:type="dxa"/>
         <w:tblLayout w:type="fixed"/>
-        <w:tblLook w:val="01A0"/>
+        <w:tblLook w:val="01A0" w:firstRow="1" w:lastRow="0" w:firstColumn="1" w:lastColumn="1" w:noHBand="0" w:noVBand="0"/>
       </w:tblPr>
       <w:tblGrid>
         <w:gridCol w:w="2093"/>
@@ -15,12 +15,12 @@
       </w:tblGrid>
       <w:tr>
         <w:trPr>
-          <w:cnfStyle w:val="100000000000"/>
+          <w:cnfStyle w:val="100000000000" w:firstRow="1" w:lastRow="0" w:firstColumn="0" w:lastColumn="0" w:oddVBand="0" w:evenVBand="0" w:oddHBand="0" w:evenHBand="0" w:firstRowFirstColumn="0" w:firstRowLastColumn="0" w:lastRowFirstColumn="0" w:lastRowLastColumn="0"/>
           <w:trHeight w:val="80"/>
         </w:trPr>
         <w:tc>
           <w:tcPr>
-            <w:cnfStyle w:val="001000000000"/>
+            <w:cnfStyle w:val="001000000000" w:firstRow="0" w:lastRow="0" w:firstColumn="1" w:lastColumn="0" w:oddVBand="0" w:evenVBand="0" w:oddHBand="0" w:evenHBand="0" w:firstRowFirstColumn="0" w:firstRowLastColumn="0" w:lastRowFirstColumn="0" w:lastRowLastColumn="0"/>
             <w:tcW w:w="9228" w:type="dxa"/>
             <w:gridSpan w:val="2"/>
           </w:tcPr>
@@ -48,12 +48,12 @@
       </w:tr>
       <w:tr>
         <w:trPr>
-          <w:cnfStyle w:val="000000100000"/>
+          <w:cnfStyle w:val="000000100000" w:firstRow="0" w:lastRow="0" w:firstColumn="0" w:lastColumn="0" w:oddVBand="0" w:evenVBand="0" w:oddHBand="1" w:evenHBand="0" w:firstRowFirstColumn="0" w:firstRowLastColumn="0" w:lastRowFirstColumn="0" w:lastRowLastColumn="0"/>
           <w:trHeight w:val="80"/>
         </w:trPr>
         <w:tc>
           <w:tcPr>
-            <w:cnfStyle w:val="001000000000"/>
+            <w:cnfStyle w:val="001000000000" w:firstRow="0" w:lastRow="0" w:firstColumn="1" w:lastColumn="0" w:oddVBand="0" w:evenVBand="0" w:oddHBand="0" w:evenHBand="0" w:firstRowFirstColumn="0" w:firstRowLastColumn="0" w:lastRowFirstColumn="0" w:lastRowLastColumn="0"/>
             <w:tcW w:w="9228" w:type="dxa"/>
             <w:gridSpan w:val="2"/>
           </w:tcPr>
@@ -143,7 +143,7 @@
         </w:trPr>
         <w:tc>
           <w:tcPr>
-            <w:cnfStyle w:val="001000000000"/>
+            <w:cnfStyle w:val="001000000000" w:firstRow="0" w:lastRow="0" w:firstColumn="1" w:lastColumn="0" w:oddVBand="0" w:evenVBand="0" w:oddHBand="0" w:evenHBand="0" w:firstRowFirstColumn="0" w:firstRowLastColumn="0" w:lastRowFirstColumn="0" w:lastRowLastColumn="0"/>
             <w:tcW w:w="2093" w:type="dxa"/>
           </w:tcPr>
           <w:p>
@@ -173,7 +173,7 @@
         </w:tc>
         <w:tc>
           <w:tcPr>
-            <w:cnfStyle w:val="000100000000"/>
+            <w:cnfStyle w:val="000100000000" w:firstRow="0" w:lastRow="0" w:firstColumn="0" w:lastColumn="1" w:oddVBand="0" w:evenVBand="0" w:oddHBand="0" w:evenHBand="0" w:firstRowFirstColumn="0" w:firstRowLastColumn="0" w:lastRowFirstColumn="0" w:lastRowLastColumn="0"/>
             <w:tcW w:w="7135" w:type="dxa"/>
           </w:tcPr>
           <w:p>
@@ -236,12 +236,12 @@
       </w:tr>
       <w:tr>
         <w:trPr>
-          <w:cnfStyle w:val="000000100000"/>
+          <w:cnfStyle w:val="000000100000" w:firstRow="0" w:lastRow="0" w:firstColumn="0" w:lastColumn="0" w:oddVBand="0" w:evenVBand="0" w:oddHBand="1" w:evenHBand="0" w:firstRowFirstColumn="0" w:firstRowLastColumn="0" w:lastRowFirstColumn="0" w:lastRowLastColumn="0"/>
           <w:trHeight w:val="78"/>
         </w:trPr>
         <w:tc>
           <w:tcPr>
-            <w:cnfStyle w:val="001000000000"/>
+            <w:cnfStyle w:val="001000000000" w:firstRow="0" w:lastRow="0" w:firstColumn="1" w:lastColumn="0" w:oddVBand="0" w:evenVBand="0" w:oddHBand="0" w:evenHBand="0" w:firstRowFirstColumn="0" w:firstRowLastColumn="0" w:lastRowFirstColumn="0" w:lastRowLastColumn="0"/>
             <w:tcW w:w="2093" w:type="dxa"/>
           </w:tcPr>
           <w:p>
@@ -271,7 +271,7 @@
         </w:tc>
         <w:tc>
           <w:tcPr>
-            <w:cnfStyle w:val="000100000000"/>
+            <w:cnfStyle w:val="000100000000" w:firstRow="0" w:lastRow="0" w:firstColumn="0" w:lastColumn="1" w:oddVBand="0" w:evenVBand="0" w:oddHBand="0" w:evenHBand="0" w:firstRowFirstColumn="0" w:firstRowLastColumn="0" w:lastRowFirstColumn="0" w:lastRowLastColumn="0"/>
             <w:tcW w:w="7135" w:type="dxa"/>
           </w:tcPr>
           <w:p>
@@ -307,8 +307,10 @@
                 <w:color w:val="auto"/>
                 <w:lang w:val="es-ES" w:eastAsia="es-ES"/>
               </w:rPr>
-              <w:t>Clientes</w:t>
+              <w:t>Configuración</w:t>
             </w:r>
+            <w:bookmarkStart w:id="0" w:name="_GoBack"/>
+            <w:bookmarkEnd w:id="0"/>
             <w:r>
               <w:rPr>
                 <w:rFonts w:eastAsia="Times New Roman" w:cs="Times New Roman"/>
@@ -340,7 +342,7 @@
         </w:trPr>
         <w:tc>
           <w:tcPr>
-            <w:cnfStyle w:val="001000000000"/>
+            <w:cnfStyle w:val="001000000000" w:firstRow="0" w:lastRow="0" w:firstColumn="1" w:lastColumn="0" w:oddVBand="0" w:evenVBand="0" w:oddHBand="0" w:evenHBand="0" w:firstRowFirstColumn="0" w:firstRowLastColumn="0" w:lastRowFirstColumn="0" w:lastRowLastColumn="0"/>
             <w:tcW w:w="2093" w:type="dxa"/>
           </w:tcPr>
           <w:p>
@@ -377,7 +379,7 @@
         </w:tc>
         <w:tc>
           <w:tcPr>
-            <w:cnfStyle w:val="000100000000"/>
+            <w:cnfStyle w:val="000100000000" w:firstRow="0" w:lastRow="0" w:firstColumn="0" w:lastColumn="1" w:oddVBand="0" w:evenVBand="0" w:oddHBand="0" w:evenHBand="0" w:firstRowFirstColumn="0" w:firstRowLastColumn="0" w:lastRowFirstColumn="0" w:lastRowLastColumn="0"/>
             <w:tcW w:w="7135" w:type="dxa"/>
           </w:tcPr>
           <w:p>
@@ -409,12 +411,12 @@
       </w:tr>
       <w:tr>
         <w:trPr>
-          <w:cnfStyle w:val="000000100000"/>
+          <w:cnfStyle w:val="000000100000" w:firstRow="0" w:lastRow="0" w:firstColumn="0" w:lastColumn="0" w:oddVBand="0" w:evenVBand="0" w:oddHBand="1" w:evenHBand="0" w:firstRowFirstColumn="0" w:firstRowLastColumn="0" w:lastRowFirstColumn="0" w:lastRowLastColumn="0"/>
           <w:trHeight w:val="78"/>
         </w:trPr>
         <w:tc>
           <w:tcPr>
-            <w:cnfStyle w:val="001000000000"/>
+            <w:cnfStyle w:val="001000000000" w:firstRow="0" w:lastRow="0" w:firstColumn="1" w:lastColumn="0" w:oddVBand="0" w:evenVBand="0" w:oddHBand="0" w:evenHBand="0" w:firstRowFirstColumn="0" w:firstRowLastColumn="0" w:lastRowFirstColumn="0" w:lastRowLastColumn="0"/>
             <w:tcW w:w="2093" w:type="dxa"/>
           </w:tcPr>
           <w:p>
@@ -436,7 +438,7 @@
         </w:tc>
         <w:tc>
           <w:tcPr>
-            <w:cnfStyle w:val="000100000000"/>
+            <w:cnfStyle w:val="000100000000" w:firstRow="0" w:lastRow="0" w:firstColumn="0" w:lastColumn="1" w:oddVBand="0" w:evenVBand="0" w:oddHBand="0" w:evenHBand="0" w:firstRowFirstColumn="0" w:firstRowLastColumn="0" w:lastRowFirstColumn="0" w:lastRowLastColumn="0"/>
             <w:tcW w:w="7135" w:type="dxa"/>
           </w:tcPr>
           <w:p>
@@ -475,7 +477,7 @@
         </w:trPr>
         <w:tc>
           <w:tcPr>
-            <w:cnfStyle w:val="001000000000"/>
+            <w:cnfStyle w:val="001000000000" w:firstRow="0" w:lastRow="0" w:firstColumn="1" w:lastColumn="0" w:oddVBand="0" w:evenVBand="0" w:oddHBand="0" w:evenHBand="0" w:firstRowFirstColumn="0" w:firstRowLastColumn="0" w:lastRowFirstColumn="0" w:lastRowLastColumn="0"/>
             <w:tcW w:w="2093" w:type="dxa"/>
           </w:tcPr>
           <w:p>
@@ -505,7 +507,7 @@
         </w:tc>
         <w:tc>
           <w:tcPr>
-            <w:cnfStyle w:val="000100000000"/>
+            <w:cnfStyle w:val="000100000000" w:firstRow="0" w:lastRow="0" w:firstColumn="0" w:lastColumn="1" w:oddVBand="0" w:evenVBand="0" w:oddHBand="0" w:evenHBand="0" w:firstRowFirstColumn="0" w:firstRowLastColumn="0" w:lastRowFirstColumn="0" w:lastRowLastColumn="0"/>
             <w:tcW w:w="7135" w:type="dxa"/>
           </w:tcPr>
           <w:p>
@@ -559,12 +561,12 @@
       </w:tr>
       <w:tr>
         <w:trPr>
-          <w:cnfStyle w:val="000000100000"/>
+          <w:cnfStyle w:val="000000100000" w:firstRow="0" w:lastRow="0" w:firstColumn="0" w:lastColumn="0" w:oddVBand="0" w:evenVBand="0" w:oddHBand="1" w:evenHBand="0" w:firstRowFirstColumn="0" w:firstRowLastColumn="0" w:lastRowFirstColumn="0" w:lastRowLastColumn="0"/>
           <w:trHeight w:val="78"/>
         </w:trPr>
         <w:tc>
           <w:tcPr>
-            <w:cnfStyle w:val="001000000000"/>
+            <w:cnfStyle w:val="001000000000" w:firstRow="0" w:lastRow="0" w:firstColumn="1" w:lastColumn="0" w:oddVBand="0" w:evenVBand="0" w:oddHBand="0" w:evenHBand="0" w:firstRowFirstColumn="0" w:firstRowLastColumn="0" w:lastRowFirstColumn="0" w:lastRowLastColumn="0"/>
             <w:tcW w:w="2093" w:type="dxa"/>
           </w:tcPr>
           <w:p>
@@ -600,7 +602,7 @@
         </w:tc>
         <w:tc>
           <w:tcPr>
-            <w:cnfStyle w:val="000100000000"/>
+            <w:cnfStyle w:val="000100000000" w:firstRow="0" w:lastRow="0" w:firstColumn="0" w:lastColumn="1" w:oddVBand="0" w:evenVBand="0" w:oddHBand="0" w:evenHBand="0" w:firstRowFirstColumn="0" w:firstRowLastColumn="0" w:lastRowFirstColumn="0" w:lastRowLastColumn="0"/>
             <w:tcW w:w="7135" w:type="dxa"/>
           </w:tcPr>
           <w:p>
@@ -625,7 +627,7 @@
         </w:trPr>
         <w:tc>
           <w:tcPr>
-            <w:cnfStyle w:val="001000000000"/>
+            <w:cnfStyle w:val="001000000000" w:firstRow="0" w:lastRow="0" w:firstColumn="1" w:lastColumn="0" w:oddVBand="0" w:evenVBand="0" w:oddHBand="0" w:evenHBand="0" w:firstRowFirstColumn="0" w:firstRowLastColumn="0" w:lastRowFirstColumn="0" w:lastRowLastColumn="0"/>
             <w:tcW w:w="2093" w:type="dxa"/>
           </w:tcPr>
           <w:p>
@@ -648,7 +650,7 @@
         </w:tc>
         <w:tc>
           <w:tcPr>
-            <w:cnfStyle w:val="000100000000"/>
+            <w:cnfStyle w:val="000100000000" w:firstRow="0" w:lastRow="0" w:firstColumn="0" w:lastColumn="1" w:oddVBand="0" w:evenVBand="0" w:oddHBand="0" w:evenHBand="0" w:firstRowFirstColumn="0" w:firstRowLastColumn="0" w:lastRowFirstColumn="0" w:lastRowLastColumn="0"/>
             <w:tcW w:w="7135" w:type="dxa"/>
           </w:tcPr>
           <w:p>
@@ -668,12 +670,12 @@
       </w:tr>
       <w:tr>
         <w:trPr>
-          <w:cnfStyle w:val="000000100000"/>
+          <w:cnfStyle w:val="000000100000" w:firstRow="0" w:lastRow="0" w:firstColumn="0" w:lastColumn="0" w:oddVBand="0" w:evenVBand="0" w:oddHBand="1" w:evenHBand="0" w:firstRowFirstColumn="0" w:firstRowLastColumn="0" w:lastRowFirstColumn="0" w:lastRowLastColumn="0"/>
           <w:trHeight w:val="78"/>
         </w:trPr>
         <w:tc>
           <w:tcPr>
-            <w:cnfStyle w:val="001000000000"/>
+            <w:cnfStyle w:val="001000000000" w:firstRow="0" w:lastRow="0" w:firstColumn="1" w:lastColumn="0" w:oddVBand="0" w:evenVBand="0" w:oddHBand="0" w:evenHBand="0" w:firstRowFirstColumn="0" w:firstRowLastColumn="0" w:lastRowFirstColumn="0" w:lastRowLastColumn="0"/>
             <w:tcW w:w="2093" w:type="dxa"/>
           </w:tcPr>
           <w:p>
@@ -695,7 +697,7 @@
         </w:tc>
         <w:tc>
           <w:tcPr>
-            <w:cnfStyle w:val="000100000000"/>
+            <w:cnfStyle w:val="000100000000" w:firstRow="0" w:lastRow="0" w:firstColumn="0" w:lastColumn="1" w:oddVBand="0" w:evenVBand="0" w:oddHBand="0" w:evenHBand="0" w:firstRowFirstColumn="0" w:firstRowLastColumn="0" w:lastRowFirstColumn="0" w:lastRowLastColumn="0"/>
             <w:tcW w:w="7135" w:type="dxa"/>
           </w:tcPr>
           <w:p>
@@ -717,7 +719,7 @@
     </w:tbl>
     <w:p>
       <w:pPr>
-        <w:pStyle w:val="Citadestacada"/>
+        <w:pStyle w:val="IntenseQuote"/>
         <w:ind w:left="0"/>
         <w:rPr>
           <w:color w:val="auto"/>
@@ -728,7 +730,7 @@
     </w:p>
     <w:p>
       <w:pPr>
-        <w:pStyle w:val="Citadestacada"/>
+        <w:pStyle w:val="IntenseQuote"/>
         <w:ind w:left="0"/>
         <w:rPr>
           <w:color w:val="auto"/>
@@ -745,7 +747,7 @@
     </w:p>
     <w:p>
       <w:pPr>
-        <w:pStyle w:val="Prrafodelista"/>
+        <w:pStyle w:val="ListParagraph"/>
         <w:numPr>
           <w:ilvl w:val="0"/>
           <w:numId w:val="2"/>
@@ -780,7 +782,7 @@
     </w:p>
     <w:p>
       <w:pPr>
-        <w:pStyle w:val="Prrafodelista"/>
+        <w:pStyle w:val="ListParagraph"/>
         <w:numPr>
           <w:ilvl w:val="0"/>
           <w:numId w:val="2"/>
@@ -922,7 +924,7 @@
     </w:p>
     <w:p>
       <w:pPr>
-        <w:pStyle w:val="Prrafodelista"/>
+        <w:pStyle w:val="ListParagraph"/>
         <w:numPr>
           <w:ilvl w:val="0"/>
           <w:numId w:val="2"/>
@@ -934,7 +936,7 @@
           <w:lang w:val="es-ES"/>
         </w:rPr>
       </w:pPr>
-      <w:bookmarkStart w:id="0" w:name="E1"/>
+      <w:bookmarkStart w:id="1" w:name="E1"/>
       <w:r>
         <w:rPr>
           <w:rFonts w:ascii="Calibri" w:eastAsia="Calibri" w:hAnsi="Calibri" w:cs="Times New Roman"/>
@@ -1026,10 +1028,10 @@
         <w:t>.</w:t>
       </w:r>
     </w:p>
-    <w:bookmarkEnd w:id="0"/>
-    <w:p>
-      <w:pPr>
-        <w:pStyle w:val="Prrafodelista"/>
+    <w:bookmarkEnd w:id="1"/>
+    <w:p>
+      <w:pPr>
+        <w:pStyle w:val="ListParagraph"/>
         <w:numPr>
           <w:ilvl w:val="0"/>
           <w:numId w:val="2"/>
@@ -1057,7 +1059,7 @@
     </w:p>
     <w:p>
       <w:pPr>
-        <w:pStyle w:val="Prrafodelista"/>
+        <w:pStyle w:val="ListParagraph"/>
         <w:numPr>
           <w:ilvl w:val="0"/>
           <w:numId w:val="2"/>
@@ -1139,7 +1141,7 @@
     </w:p>
     <w:p>
       <w:pPr>
-        <w:pStyle w:val="Prrafodelista"/>
+        <w:pStyle w:val="ListParagraph"/>
         <w:numPr>
           <w:ilvl w:val="0"/>
           <w:numId w:val="2"/>
@@ -1228,7 +1230,7 @@
     </w:p>
     <w:p>
       <w:pPr>
-        <w:pStyle w:val="Prrafodelista"/>
+        <w:pStyle w:val="ListParagraph"/>
         <w:numPr>
           <w:ilvl w:val="0"/>
           <w:numId w:val="2"/>
@@ -1311,7 +1313,7 @@
     </w:p>
     <w:p>
       <w:pPr>
-        <w:pStyle w:val="Prrafodelista"/>
+        <w:pStyle w:val="ListParagraph"/>
         <w:numPr>
           <w:ilvl w:val="0"/>
           <w:numId w:val="2"/>
@@ -1400,7 +1402,7 @@
     </w:p>
     <w:p>
       <w:pPr>
-        <w:pStyle w:val="Prrafodelista"/>
+        <w:pStyle w:val="ListParagraph"/>
         <w:numPr>
           <w:ilvl w:val="0"/>
           <w:numId w:val="2"/>
@@ -1501,7 +1503,7 @@
     </w:p>
     <w:p>
       <w:pPr>
-        <w:pStyle w:val="Prrafodelista"/>
+        <w:pStyle w:val="ListParagraph"/>
         <w:numPr>
           <w:ilvl w:val="0"/>
           <w:numId w:val="2"/>
@@ -1590,7 +1592,7 @@
     </w:p>
     <w:p>
       <w:pPr>
-        <w:pStyle w:val="Prrafodelista"/>
+        <w:pStyle w:val="ListParagraph"/>
         <w:numPr>
           <w:ilvl w:val="0"/>
           <w:numId w:val="2"/>
@@ -1679,7 +1681,7 @@
     </w:p>
     <w:p>
       <w:pPr>
-        <w:pStyle w:val="Prrafodelista"/>
+        <w:pStyle w:val="ListParagraph"/>
         <w:numPr>
           <w:ilvl w:val="0"/>
           <w:numId w:val="2"/>
@@ -1729,7 +1731,7 @@
     </w:p>
     <w:p>
       <w:pPr>
-        <w:pStyle w:val="Prrafodelista"/>
+        <w:pStyle w:val="ListParagraph"/>
         <w:numPr>
           <w:ilvl w:val="0"/>
           <w:numId w:val="2"/>
@@ -1751,7 +1753,7 @@
     </w:p>
     <w:p>
       <w:pPr>
-        <w:pStyle w:val="Prrafodelista"/>
+        <w:pStyle w:val="ListParagraph"/>
         <w:numPr>
           <w:ilvl w:val="0"/>
           <w:numId w:val="2"/>
@@ -1773,7 +1775,7 @@
     </w:p>
     <w:p>
       <w:pPr>
-        <w:pStyle w:val="Prrafodelista"/>
+        <w:pStyle w:val="ListParagraph"/>
         <w:spacing w:after="120" w:line="240" w:lineRule="auto"/>
         <w:ind w:left="714"/>
         <w:contextualSpacing w:val="0"/>
@@ -1784,7 +1786,7 @@
     </w:p>
     <w:p>
       <w:pPr>
-        <w:pStyle w:val="Citadestacada"/>
+        <w:pStyle w:val="IntenseQuote"/>
         <w:ind w:left="0"/>
         <w:rPr>
           <w:color w:val="auto"/>
@@ -1799,11 +1801,11 @@
         </w:rPr>
         <w:t>Camino Alternativos</w:t>
       </w:r>
-      <w:bookmarkStart w:id="1" w:name="_Ref296351063"/>
-    </w:p>
-    <w:p>
-      <w:pPr>
-        <w:pStyle w:val="Prrafodelista"/>
+      <w:bookmarkStart w:id="2" w:name="_Ref296351063"/>
+    </w:p>
+    <w:p>
+      <w:pPr>
+        <w:pStyle w:val="ListParagraph"/>
         <w:numPr>
           <w:ilvl w:val="0"/>
           <w:numId w:val="15"/>
@@ -1812,8 +1814,8 @@
           <w:b/>
         </w:rPr>
       </w:pPr>
-      <w:bookmarkStart w:id="2" w:name="_Ref296421975"/>
-      <w:bookmarkEnd w:id="1"/>
+      <w:bookmarkStart w:id="3" w:name="_Ref296421975"/>
+      <w:bookmarkEnd w:id="2"/>
       <w:r>
         <w:rPr>
           <w:b/>
@@ -1838,11 +1840,11 @@
         </w:rPr>
         <w:t xml:space="preserve"> existente</w:t>
       </w:r>
-      <w:bookmarkEnd w:id="2"/>
-    </w:p>
-    <w:p>
-      <w:pPr>
-        <w:pStyle w:val="Prrafodelista"/>
+      <w:bookmarkEnd w:id="3"/>
+    </w:p>
+    <w:p>
+      <w:pPr>
+        <w:pStyle w:val="ListParagraph"/>
         <w:numPr>
           <w:ilvl w:val="0"/>
           <w:numId w:val="6"/>
@@ -1867,7 +1869,7 @@
     </w:p>
     <w:p>
       <w:pPr>
-        <w:pStyle w:val="Prrafodelista"/>
+        <w:pStyle w:val="ListParagraph"/>
         <w:numPr>
           <w:ilvl w:val="0"/>
           <w:numId w:val="6"/>
@@ -1892,7 +1894,7 @@
     </w:p>
     <w:p>
       <w:pPr>
-        <w:pStyle w:val="Prrafodelista"/>
+        <w:pStyle w:val="ListParagraph"/>
         <w:numPr>
           <w:ilvl w:val="0"/>
           <w:numId w:val="6"/>
@@ -1995,7 +1997,7 @@
     </w:p>
     <w:p>
       <w:pPr>
-        <w:pStyle w:val="Prrafodelista"/>
+        <w:pStyle w:val="ListParagraph"/>
         <w:numPr>
           <w:ilvl w:val="0"/>
           <w:numId w:val="6"/>
@@ -2017,7 +2019,7 @@
     </w:p>
     <w:p>
       <w:pPr>
-        <w:pStyle w:val="Prrafodelista"/>
+        <w:pStyle w:val="ListParagraph"/>
         <w:numPr>
           <w:ilvl w:val="0"/>
           <w:numId w:val="6"/>
@@ -2036,7 +2038,7 @@
     </w:p>
     <w:p>
       <w:pPr>
-        <w:pStyle w:val="Prrafodelista"/>
+        <w:pStyle w:val="ListParagraph"/>
         <w:ind w:left="1440"/>
         <w:rPr>
           <w:lang w:val="es-ES"/>
@@ -2045,7 +2047,7 @@
     </w:p>
     <w:p>
       <w:pPr>
-        <w:pStyle w:val="Prrafodelista"/>
+        <w:pStyle w:val="ListParagraph"/>
         <w:numPr>
           <w:ilvl w:val="0"/>
           <w:numId w:val="15"/>
@@ -2054,15 +2056,15 @@
           <w:b/>
         </w:rPr>
       </w:pPr>
-      <w:bookmarkStart w:id="3" w:name="_Ref296351925"/>
-      <w:bookmarkStart w:id="4" w:name="_Ref296421980"/>
+      <w:bookmarkStart w:id="4" w:name="_Ref296351925"/>
+      <w:bookmarkStart w:id="5" w:name="_Ref296421980"/>
       <w:r>
         <w:rPr>
           <w:b/>
         </w:rPr>
         <w:t xml:space="preserve">Eliminar </w:t>
       </w:r>
-      <w:bookmarkEnd w:id="3"/>
+      <w:bookmarkEnd w:id="4"/>
       <w:r>
         <w:rPr>
           <w:b/>
@@ -2075,11 +2077,11 @@
         </w:rPr>
         <w:t xml:space="preserve"> existente</w:t>
       </w:r>
-      <w:bookmarkEnd w:id="4"/>
-    </w:p>
-    <w:p>
-      <w:pPr>
-        <w:pStyle w:val="Prrafodelista"/>
+      <w:bookmarkEnd w:id="5"/>
+    </w:p>
+    <w:p>
+      <w:pPr>
+        <w:pStyle w:val="ListParagraph"/>
         <w:numPr>
           <w:ilvl w:val="0"/>
           <w:numId w:val="12"/>
@@ -2104,7 +2106,7 @@
     </w:p>
     <w:p>
       <w:pPr>
-        <w:pStyle w:val="Prrafodelista"/>
+        <w:pStyle w:val="ListParagraph"/>
         <w:numPr>
           <w:ilvl w:val="0"/>
           <w:numId w:val="12"/>
@@ -2123,7 +2125,7 @@
     </w:p>
     <w:p>
       <w:pPr>
-        <w:pStyle w:val="Prrafodelista"/>
+        <w:pStyle w:val="ListParagraph"/>
         <w:numPr>
           <w:ilvl w:val="0"/>
           <w:numId w:val="12"/>
@@ -2139,7 +2141,7 @@
     </w:p>
     <w:p>
       <w:pPr>
-        <w:pStyle w:val="Prrafodelista"/>
+        <w:pStyle w:val="ListParagraph"/>
         <w:numPr>
           <w:ilvl w:val="0"/>
           <w:numId w:val="12"/>
@@ -2185,7 +2187,7 @@
     </w:p>
     <w:p>
       <w:pPr>
-        <w:pStyle w:val="Prrafodelista"/>
+        <w:pStyle w:val="ListParagraph"/>
         <w:numPr>
           <w:ilvl w:val="0"/>
           <w:numId w:val="12"/>
@@ -2216,7 +2218,7 @@
     </w:p>
     <w:p>
       <w:pPr>
-        <w:pStyle w:val="Prrafodelista"/>
+        <w:pStyle w:val="ListParagraph"/>
         <w:numPr>
           <w:ilvl w:val="0"/>
           <w:numId w:val="12"/>
@@ -2232,7 +2234,7 @@
     </w:p>
     <w:p>
       <w:pPr>
-        <w:pStyle w:val="Prrafodelista"/>
+        <w:pStyle w:val="ListParagraph"/>
         <w:ind w:left="0"/>
         <w:rPr>
           <w:lang w:val="es-ES"/>
@@ -2241,7 +2243,7 @@
     </w:p>
     <w:p>
       <w:pPr>
-        <w:pStyle w:val="Citadestacada"/>
+        <w:pStyle w:val="IntenseQuote"/>
         <w:ind w:left="0"/>
         <w:rPr>
           <w:color w:val="auto"/>
@@ -2258,7 +2260,7 @@
     </w:p>
     <w:p>
       <w:pPr>
-        <w:pStyle w:val="Prrafodelista"/>
+        <w:pStyle w:val="ListParagraph"/>
         <w:numPr>
           <w:ilvl w:val="0"/>
           <w:numId w:val="7"/>
@@ -2268,8 +2270,8 @@
           <w:lang w:val="es-ES"/>
         </w:rPr>
       </w:pPr>
-      <w:bookmarkStart w:id="5" w:name="_Ref296424673"/>
-      <w:bookmarkStart w:id="6" w:name="_Ref296018429"/>
+      <w:bookmarkStart w:id="6" w:name="_Ref296424673"/>
+      <w:bookmarkStart w:id="7" w:name="_Ref296018429"/>
       <w:r>
         <w:rPr>
           <w:rFonts w:ascii="Calibri" w:eastAsia="Calibri" w:hAnsi="Calibri" w:cs="Times New Roman"/>
@@ -2294,7 +2296,7 @@
         </w:rPr>
         <w:t xml:space="preserve"> o este existe previamente</w:t>
       </w:r>
-      <w:bookmarkEnd w:id="5"/>
+      <w:bookmarkEnd w:id="6"/>
       <w:r>
         <w:rPr>
           <w:rFonts w:ascii="Calibri" w:eastAsia="Calibri" w:hAnsi="Calibri" w:cs="Times New Roman"/>
@@ -2303,11 +2305,11 @@
         </w:rPr>
         <w:t xml:space="preserve"> </w:t>
       </w:r>
-      <w:bookmarkEnd w:id="6"/>
-    </w:p>
-    <w:p>
-      <w:pPr>
-        <w:pStyle w:val="Prrafodelista"/>
+      <w:bookmarkEnd w:id="7"/>
+    </w:p>
+    <w:p>
+      <w:pPr>
+        <w:pStyle w:val="ListParagraph"/>
         <w:numPr>
           <w:ilvl w:val="0"/>
           <w:numId w:val="4"/>
@@ -2333,7 +2335,7 @@
     </w:p>
     <w:p>
       <w:pPr>
-        <w:pStyle w:val="Prrafodelista"/>
+        <w:pStyle w:val="ListParagraph"/>
         <w:numPr>
           <w:ilvl w:val="0"/>
           <w:numId w:val="4"/>
@@ -2370,7 +2372,7 @@
     </w:p>
     <w:p>
       <w:pPr>
-        <w:pStyle w:val="Prrafodelista"/>
+        <w:pStyle w:val="ListParagraph"/>
         <w:ind w:left="1428"/>
         <w:rPr>
           <w:lang w:val="es-ES"/>
@@ -2379,7 +2381,7 @@
     </w:p>
     <w:p>
       <w:pPr>
-        <w:pStyle w:val="Prrafodelista"/>
+        <w:pStyle w:val="ListParagraph"/>
         <w:numPr>
           <w:ilvl w:val="0"/>
           <w:numId w:val="7"/>
@@ -2396,8 +2398,8 @@
         </w:rPr>
         <w:t xml:space="preserve"> </w:t>
       </w:r>
-      <w:bookmarkStart w:id="7" w:name="_Ref296424799"/>
-      <w:bookmarkStart w:id="8" w:name="_Ref296351520"/>
+      <w:bookmarkStart w:id="8" w:name="_Ref296424799"/>
+      <w:bookmarkStart w:id="9" w:name="_Ref296351520"/>
       <w:r>
         <w:rPr>
           <w:rFonts w:ascii="Calibri" w:eastAsia="Calibri" w:hAnsi="Calibri" w:cs="Times New Roman"/>
@@ -2406,7 +2408,7 @@
         </w:rPr>
         <w:t xml:space="preserve">Si el usuario no ingresa </w:t>
       </w:r>
-      <w:bookmarkEnd w:id="7"/>
+      <w:bookmarkEnd w:id="8"/>
       <w:r>
         <w:rPr>
           <w:rFonts w:ascii="Calibri" w:eastAsia="Calibri" w:hAnsi="Calibri" w:cs="Times New Roman"/>
@@ -2423,11 +2425,11 @@
         </w:rPr>
         <w:t xml:space="preserve"> </w:t>
       </w:r>
-      <w:bookmarkEnd w:id="8"/>
-    </w:p>
-    <w:p>
-      <w:pPr>
-        <w:pStyle w:val="Prrafodelista"/>
+      <w:bookmarkEnd w:id="9"/>
+    </w:p>
+    <w:p>
+      <w:pPr>
+        <w:pStyle w:val="ListParagraph"/>
         <w:numPr>
           <w:ilvl w:val="0"/>
           <w:numId w:val="5"/>
@@ -2459,7 +2461,7 @@
     </w:p>
     <w:p>
       <w:pPr>
-        <w:pStyle w:val="Prrafodelista"/>
+        <w:pStyle w:val="ListParagraph"/>
         <w:numPr>
           <w:ilvl w:val="0"/>
           <w:numId w:val="5"/>
@@ -2496,7 +2498,7 @@
     </w:p>
     <w:p>
       <w:pPr>
-        <w:pStyle w:val="Prrafodelista"/>
+        <w:pStyle w:val="ListParagraph"/>
         <w:ind w:left="1428"/>
         <w:rPr>
           <w:lang w:val="es-ES"/>
@@ -2505,7 +2507,7 @@
     </w:p>
     <w:p>
       <w:pPr>
-        <w:pStyle w:val="Prrafodelista"/>
+        <w:pStyle w:val="ListParagraph"/>
         <w:numPr>
           <w:ilvl w:val="0"/>
           <w:numId w:val="7"/>
@@ -2515,7 +2517,7 @@
           <w:lang w:val="es-ES"/>
         </w:rPr>
       </w:pPr>
-      <w:bookmarkStart w:id="9" w:name="_Ref296424836"/>
+      <w:bookmarkStart w:id="10" w:name="_Ref296424836"/>
       <w:r>
         <w:rPr>
           <w:rFonts w:ascii="Calibri" w:eastAsia="Calibri" w:hAnsi="Calibri" w:cs="Times New Roman"/>
@@ -2524,7 +2526,7 @@
         </w:rPr>
         <w:t xml:space="preserve">Si el usuario </w:t>
       </w:r>
-      <w:bookmarkEnd w:id="9"/>
+      <w:bookmarkEnd w:id="10"/>
       <w:r>
         <w:rPr>
           <w:rFonts w:ascii="Calibri" w:eastAsia="Calibri" w:hAnsi="Calibri" w:cs="Times New Roman"/>
@@ -2536,7 +2538,7 @@
     </w:p>
     <w:p>
       <w:pPr>
-        <w:pStyle w:val="Prrafodelista"/>
+        <w:pStyle w:val="ListParagraph"/>
         <w:numPr>
           <w:ilvl w:val="0"/>
           <w:numId w:val="16"/>
@@ -2567,7 +2569,7 @@
     </w:p>
     <w:p>
       <w:pPr>
-        <w:pStyle w:val="Prrafodelista"/>
+        <w:pStyle w:val="ListParagraph"/>
         <w:numPr>
           <w:ilvl w:val="0"/>
           <w:numId w:val="16"/>
@@ -2598,7 +2600,7 @@
     </w:p>
     <w:p>
       <w:pPr>
-        <w:pStyle w:val="Prrafodelista"/>
+        <w:pStyle w:val="ListParagraph"/>
         <w:numPr>
           <w:ilvl w:val="0"/>
           <w:numId w:val="7"/>
@@ -2608,7 +2610,7 @@
           <w:lang w:val="es-ES"/>
         </w:rPr>
       </w:pPr>
-      <w:bookmarkStart w:id="10" w:name="_Ref296609266"/>
+      <w:bookmarkStart w:id="11" w:name="_Ref296609266"/>
       <w:r>
         <w:rPr>
           <w:rFonts w:ascii="Calibri" w:eastAsia="Calibri" w:hAnsi="Calibri" w:cs="Times New Roman"/>
@@ -2625,11 +2627,11 @@
         </w:rPr>
         <w:t>no ingresa el país del cliente</w:t>
       </w:r>
-      <w:bookmarkEnd w:id="10"/>
-    </w:p>
-    <w:p>
-      <w:pPr>
-        <w:pStyle w:val="Prrafodelista"/>
+      <w:bookmarkEnd w:id="11"/>
+    </w:p>
+    <w:p>
+      <w:pPr>
+        <w:pStyle w:val="ListParagraph"/>
         <w:numPr>
           <w:ilvl w:val="0"/>
           <w:numId w:val="19"/>
@@ -2660,7 +2662,7 @@
     </w:p>
     <w:p>
       <w:pPr>
-        <w:pStyle w:val="Prrafodelista"/>
+        <w:pStyle w:val="ListParagraph"/>
         <w:numPr>
           <w:ilvl w:val="0"/>
           <w:numId w:val="19"/>
@@ -2691,7 +2693,7 @@
     </w:p>
     <w:p>
       <w:pPr>
-        <w:pStyle w:val="Prrafodelista"/>
+        <w:pStyle w:val="ListParagraph"/>
         <w:numPr>
           <w:ilvl w:val="0"/>
           <w:numId w:val="7"/>
@@ -2701,7 +2703,7 @@
           <w:lang w:val="es-ES"/>
         </w:rPr>
       </w:pPr>
-      <w:bookmarkStart w:id="11" w:name="_Ref296610632"/>
+      <w:bookmarkStart w:id="12" w:name="_Ref296610632"/>
       <w:r>
         <w:rPr>
           <w:rFonts w:ascii="Calibri" w:eastAsia="Calibri" w:hAnsi="Calibri" w:cs="Times New Roman"/>
@@ -2718,11 +2720,11 @@
         </w:rPr>
         <w:t>no ingresa el Código Postal del cliente</w:t>
       </w:r>
-      <w:bookmarkEnd w:id="11"/>
-    </w:p>
-    <w:p>
-      <w:pPr>
-        <w:pStyle w:val="Prrafodelista"/>
+      <w:bookmarkEnd w:id="12"/>
+    </w:p>
+    <w:p>
+      <w:pPr>
+        <w:pStyle w:val="ListParagraph"/>
         <w:numPr>
           <w:ilvl w:val="0"/>
           <w:numId w:val="22"/>
@@ -2753,7 +2755,7 @@
     </w:p>
     <w:p>
       <w:pPr>
-        <w:pStyle w:val="Prrafodelista"/>
+        <w:pStyle w:val="ListParagraph"/>
         <w:numPr>
           <w:ilvl w:val="0"/>
           <w:numId w:val="22"/>
@@ -2784,7 +2786,7 @@
     </w:p>
     <w:p>
       <w:pPr>
-        <w:pStyle w:val="Prrafodelista"/>
+        <w:pStyle w:val="ListParagraph"/>
         <w:numPr>
           <w:ilvl w:val="0"/>
           <w:numId w:val="7"/>
@@ -2794,7 +2796,7 @@
           <w:lang w:val="es-ES"/>
         </w:rPr>
       </w:pPr>
-      <w:bookmarkStart w:id="12" w:name="_Ref296610646"/>
+      <w:bookmarkStart w:id="13" w:name="_Ref296610646"/>
       <w:r>
         <w:rPr>
           <w:rFonts w:ascii="Calibri" w:eastAsia="Calibri" w:hAnsi="Calibri" w:cs="Times New Roman"/>
@@ -2811,11 +2813,11 @@
         </w:rPr>
         <w:t>no ingresa el CUIT del cliente</w:t>
       </w:r>
-      <w:bookmarkEnd w:id="12"/>
-    </w:p>
-    <w:p>
-      <w:pPr>
-        <w:pStyle w:val="Prrafodelista"/>
+      <w:bookmarkEnd w:id="13"/>
+    </w:p>
+    <w:p>
+      <w:pPr>
+        <w:pStyle w:val="ListParagraph"/>
         <w:numPr>
           <w:ilvl w:val="0"/>
           <w:numId w:val="24"/>
@@ -2846,7 +2848,7 @@
     </w:p>
     <w:p>
       <w:pPr>
-        <w:pStyle w:val="Prrafodelista"/>
+        <w:pStyle w:val="ListParagraph"/>
         <w:numPr>
           <w:ilvl w:val="0"/>
           <w:numId w:val="24"/>
@@ -2870,7 +2872,7 @@
     </w:p>
     <w:p>
       <w:pPr>
-        <w:pStyle w:val="Prrafodelista"/>
+        <w:pStyle w:val="ListParagraph"/>
         <w:ind w:left="1428"/>
         <w:rPr>
           <w:lang w:val="es-ES"/>
@@ -2879,7 +2881,7 @@
     </w:p>
     <w:p>
       <w:pPr>
-        <w:pStyle w:val="Prrafodelista"/>
+        <w:pStyle w:val="ListParagraph"/>
         <w:numPr>
           <w:ilvl w:val="0"/>
           <w:numId w:val="7"/>
@@ -2889,7 +2891,7 @@
           <w:lang w:val="es-ES"/>
         </w:rPr>
       </w:pPr>
-      <w:bookmarkStart w:id="13" w:name="_Ref296610655"/>
+      <w:bookmarkStart w:id="14" w:name="_Ref296610655"/>
       <w:r>
         <w:rPr>
           <w:rFonts w:ascii="Calibri" w:eastAsia="Calibri" w:hAnsi="Calibri" w:cs="Times New Roman"/>
@@ -2907,11 +2909,11 @@
         </w:rPr>
         <w:t>no ingresa el teléfono del cliente</w:t>
       </w:r>
-      <w:bookmarkEnd w:id="13"/>
-    </w:p>
-    <w:p>
-      <w:pPr>
-        <w:pStyle w:val="Prrafodelista"/>
+      <w:bookmarkEnd w:id="14"/>
+    </w:p>
+    <w:p>
+      <w:pPr>
+        <w:pStyle w:val="ListParagraph"/>
         <w:numPr>
           <w:ilvl w:val="0"/>
           <w:numId w:val="23"/>
@@ -2942,7 +2944,7 @@
     </w:p>
     <w:p>
       <w:pPr>
-        <w:pStyle w:val="Prrafodelista"/>
+        <w:pStyle w:val="ListParagraph"/>
         <w:numPr>
           <w:ilvl w:val="0"/>
           <w:numId w:val="23"/>
@@ -2973,7 +2975,7 @@
     </w:p>
     <w:p>
       <w:pPr>
-        <w:pStyle w:val="Prrafodelista"/>
+        <w:pStyle w:val="ListParagraph"/>
         <w:numPr>
           <w:ilvl w:val="0"/>
           <w:numId w:val="7"/>
@@ -2984,8 +2986,8 @@
           <w:lang w:val="es-ES"/>
         </w:rPr>
       </w:pPr>
-      <w:bookmarkStart w:id="14" w:name="_Ref296436637"/>
-      <w:bookmarkStart w:id="15" w:name="_Ref296610675"/>
+      <w:bookmarkStart w:id="15" w:name="_Ref296436637"/>
+      <w:bookmarkStart w:id="16" w:name="_Ref296610675"/>
       <w:r>
         <w:rPr>
           <w:rFonts w:ascii="Calibri" w:eastAsia="Calibri" w:hAnsi="Calibri" w:cs="Times New Roman"/>
@@ -3002,7 +3004,7 @@
         </w:rPr>
         <w:t xml:space="preserve">proyectos </w:t>
       </w:r>
-      <w:bookmarkEnd w:id="14"/>
+      <w:bookmarkEnd w:id="15"/>
       <w:r>
         <w:rPr>
           <w:rFonts w:ascii="Calibri" w:eastAsia="Calibri" w:hAnsi="Calibri" w:cs="Times New Roman"/>
@@ -3011,11 +3013,11 @@
         </w:rPr>
         <w:t>vinculados al cliente</w:t>
       </w:r>
-      <w:bookmarkEnd w:id="15"/>
-    </w:p>
-    <w:p>
-      <w:pPr>
-        <w:pStyle w:val="Prrafodelista"/>
+      <w:bookmarkEnd w:id="16"/>
+    </w:p>
+    <w:p>
+      <w:pPr>
+        <w:pStyle w:val="ListParagraph"/>
         <w:numPr>
           <w:ilvl w:val="0"/>
           <w:numId w:val="21"/>
@@ -3039,7 +3041,7 @@
     </w:p>
     <w:p>
       <w:pPr>
-        <w:pStyle w:val="Prrafodelista"/>
+        <w:pStyle w:val="ListParagraph"/>
         <w:numPr>
           <w:ilvl w:val="0"/>
           <w:numId w:val="21"/>
@@ -3072,7 +3074,7 @@
     </w:p>
     <w:p>
       <w:pPr>
-        <w:pStyle w:val="Citadestacada"/>
+        <w:pStyle w:val="IntenseQuote"/>
         <w:ind w:left="0"/>
         <w:rPr>
           <w:color w:val="auto"/>
@@ -3089,7 +3091,7 @@
     </w:p>
     <w:p>
       <w:pPr>
-        <w:pStyle w:val="Citadestacada"/>
+        <w:pStyle w:val="IntenseQuote"/>
         <w:ind w:left="0"/>
         <w:rPr>
           <w:color w:val="auto"/>
@@ -3106,7 +3108,7 @@
     </w:p>
     <w:p>
       <w:pPr>
-        <w:pStyle w:val="Citadestacada"/>
+        <w:pStyle w:val="IntenseQuote"/>
         <w:ind w:left="0"/>
         <w:rPr>
           <w:color w:val="auto"/>
@@ -3130,8 +3132,8 @@
       </w:pPr>
     </w:p>
     <w:sectPr>
-      <w:headerReference w:type="default" r:id="rId8"/>
-      <w:footerReference w:type="default" r:id="rId9"/>
+      <w:headerReference w:type="default" r:id="rId9"/>
+      <w:footerReference w:type="default" r:id="rId10"/>
       <w:pgSz w:w="12240" w:h="15840"/>
       <w:pgMar w:top="993" w:right="1701" w:bottom="851" w:left="1701" w:header="708" w:footer="708" w:gutter="0"/>
       <w:cols w:space="708"/>
@@ -3142,8 +3144,8 @@
 </file>
 
 <file path=word/endnotes.xml><?xml version="1.0" encoding="utf-8"?>
-<w:endnotes xmlns:ve="http://schemas.openxmlformats.org/markup-compatibility/2006" xmlns:o="urn:schemas-microsoft-com:office:office" xmlns:r="http://schemas.openxmlformats.org/officeDocument/2006/relationships" xmlns:m="http://schemas.openxmlformats.org/officeDocument/2006/math" xmlns:v="urn:schemas-microsoft-com:vml" xmlns:wp="http://schemas.openxmlformats.org/drawingml/2006/wordprocessingDrawing" xmlns:w10="urn:schemas-microsoft-com:office:word" xmlns:w="http://schemas.openxmlformats.org/wordprocessingml/2006/main" xmlns:wne="http://schemas.microsoft.com/office/word/2006/wordml">
-  <w:endnote w:type="separator" w:id="0">
+<w:endnotes xmlns:wpc="http://schemas.microsoft.com/office/word/2010/wordprocessingCanvas" xmlns:mc="http://schemas.openxmlformats.org/markup-compatibility/2006" xmlns:o="urn:schemas-microsoft-com:office:office" xmlns:r="http://schemas.openxmlformats.org/officeDocument/2006/relationships" xmlns:m="http://schemas.openxmlformats.org/officeDocument/2006/math" xmlns:v="urn:schemas-microsoft-com:vml" xmlns:wp14="http://schemas.microsoft.com/office/word/2010/wordprocessingDrawing" xmlns:wp="http://schemas.openxmlformats.org/drawingml/2006/wordprocessingDrawing" xmlns:w10="urn:schemas-microsoft-com:office:word" xmlns:w="http://schemas.openxmlformats.org/wordprocessingml/2006/main" xmlns:w14="http://schemas.microsoft.com/office/word/2010/wordml" xmlns:wpg="http://schemas.microsoft.com/office/word/2010/wordprocessingGroup" xmlns:wpi="http://schemas.microsoft.com/office/word/2010/wordprocessingInk" xmlns:wne="http://schemas.microsoft.com/office/word/2006/wordml" xmlns:wps="http://schemas.microsoft.com/office/word/2010/wordprocessingShape" mc:Ignorable="w14 wp14">
+  <w:endnote w:type="separator" w:id="-1">
     <w:p>
       <w:pPr>
         <w:spacing w:line="240" w:lineRule="auto"/>
@@ -3153,7 +3155,7 @@
       </w:r>
     </w:p>
   </w:endnote>
-  <w:endnote w:type="continuationSeparator" w:id="1">
+  <w:endnote w:type="continuationSeparator" w:id="0">
     <w:p>
       <w:pPr>
         <w:spacing w:line="240" w:lineRule="auto"/>
@@ -3167,10 +3169,10 @@
 </file>
 
 <file path=word/footer1.xml><?xml version="1.0" encoding="utf-8"?>
-<w:ftr xmlns:ve="http://schemas.openxmlformats.org/markup-compatibility/2006" xmlns:o="urn:schemas-microsoft-com:office:office" xmlns:r="http://schemas.openxmlformats.org/officeDocument/2006/relationships" xmlns:m="http://schemas.openxmlformats.org/officeDocument/2006/math" xmlns:v="urn:schemas-microsoft-com:vml" xmlns:wp="http://schemas.openxmlformats.org/drawingml/2006/wordprocessingDrawing" xmlns:w10="urn:schemas-microsoft-com:office:word" xmlns:w="http://schemas.openxmlformats.org/wordprocessingml/2006/main" xmlns:wne="http://schemas.microsoft.com/office/word/2006/wordml">
+<w:ftr xmlns:wpc="http://schemas.microsoft.com/office/word/2010/wordprocessingCanvas" xmlns:mc="http://schemas.openxmlformats.org/markup-compatibility/2006" xmlns:o="urn:schemas-microsoft-com:office:office" xmlns:r="http://schemas.openxmlformats.org/officeDocument/2006/relationships" xmlns:m="http://schemas.openxmlformats.org/officeDocument/2006/math" xmlns:v="urn:schemas-microsoft-com:vml" xmlns:wp14="http://schemas.microsoft.com/office/word/2010/wordprocessingDrawing" xmlns:wp="http://schemas.openxmlformats.org/drawingml/2006/wordprocessingDrawing" xmlns:w10="urn:schemas-microsoft-com:office:word" xmlns:w="http://schemas.openxmlformats.org/wordprocessingml/2006/main" xmlns:w14="http://schemas.microsoft.com/office/word/2010/wordml" xmlns:wpg="http://schemas.microsoft.com/office/word/2010/wordprocessingGroup" xmlns:wpi="http://schemas.microsoft.com/office/word/2010/wordprocessingInk" xmlns:wne="http://schemas.microsoft.com/office/word/2006/wordml" xmlns:wps="http://schemas.microsoft.com/office/word/2010/wordprocessingShape" mc:Ignorable="w14 wp14">
   <w:p>
     <w:pPr>
-      <w:pStyle w:val="Piedepgina"/>
+      <w:pStyle w:val="Footer"/>
       <w:pBdr>
         <w:top w:val="thinThickSmallGap" w:sz="24" w:space="1" w:color="622423"/>
       </w:pBdr>
@@ -3194,22 +3196,36 @@
       <w:tab/>
       <w:t xml:space="preserve">Page </w:t>
     </w:r>
-    <w:fldSimple w:instr=" PAGE   \* MERGEFORMAT ">
-      <w:r>
-        <w:rPr>
-          <w:rFonts w:ascii="Cambria" w:hAnsi="Cambria"/>
-          <w:noProof/>
-        </w:rPr>
-        <w:t>3</w:t>
-      </w:r>
-    </w:fldSimple>
+    <w:r>
+      <w:fldChar w:fldCharType="begin"/>
+    </w:r>
+    <w:r>
+      <w:instrText xml:space="preserve"> PAGE   \* MERGEFORMAT </w:instrText>
+    </w:r>
+    <w:r>
+      <w:fldChar w:fldCharType="separate"/>
+    </w:r>
+    <w:r>
+      <w:rPr>
+        <w:rFonts w:ascii="Cambria" w:hAnsi="Cambria"/>
+        <w:noProof/>
+      </w:rPr>
+      <w:t>1</w:t>
+    </w:r>
+    <w:r>
+      <w:rPr>
+        <w:rFonts w:ascii="Cambria" w:hAnsi="Cambria"/>
+        <w:noProof/>
+      </w:rPr>
+      <w:fldChar w:fldCharType="end"/>
+    </w:r>
   </w:p>
 </w:ftr>
 </file>
 
 <file path=word/footnotes.xml><?xml version="1.0" encoding="utf-8"?>
-<w:footnotes xmlns:ve="http://schemas.openxmlformats.org/markup-compatibility/2006" xmlns:o="urn:schemas-microsoft-com:office:office" xmlns:r="http://schemas.openxmlformats.org/officeDocument/2006/relationships" xmlns:m="http://schemas.openxmlformats.org/officeDocument/2006/math" xmlns:v="urn:schemas-microsoft-com:vml" xmlns:wp="http://schemas.openxmlformats.org/drawingml/2006/wordprocessingDrawing" xmlns:w10="urn:schemas-microsoft-com:office:word" xmlns:w="http://schemas.openxmlformats.org/wordprocessingml/2006/main" xmlns:wne="http://schemas.microsoft.com/office/word/2006/wordml">
-  <w:footnote w:type="separator" w:id="0">
+<w:footnotes xmlns:wpc="http://schemas.microsoft.com/office/word/2010/wordprocessingCanvas" xmlns:mc="http://schemas.openxmlformats.org/markup-compatibility/2006" xmlns:o="urn:schemas-microsoft-com:office:office" xmlns:r="http://schemas.openxmlformats.org/officeDocument/2006/relationships" xmlns:m="http://schemas.openxmlformats.org/officeDocument/2006/math" xmlns:v="urn:schemas-microsoft-com:vml" xmlns:wp14="http://schemas.microsoft.com/office/word/2010/wordprocessingDrawing" xmlns:wp="http://schemas.openxmlformats.org/drawingml/2006/wordprocessingDrawing" xmlns:w10="urn:schemas-microsoft-com:office:word" xmlns:w="http://schemas.openxmlformats.org/wordprocessingml/2006/main" xmlns:w14="http://schemas.microsoft.com/office/word/2010/wordml" xmlns:wpg="http://schemas.microsoft.com/office/word/2010/wordprocessingGroup" xmlns:wpi="http://schemas.microsoft.com/office/word/2010/wordprocessingInk" xmlns:wne="http://schemas.microsoft.com/office/word/2006/wordml" xmlns:wps="http://schemas.microsoft.com/office/word/2010/wordprocessingShape" mc:Ignorable="w14 wp14">
+  <w:footnote w:type="separator" w:id="-1">
     <w:p>
       <w:pPr>
         <w:spacing w:line="240" w:lineRule="auto"/>
@@ -3219,7 +3235,7 @@
       </w:r>
     </w:p>
   </w:footnote>
-  <w:footnote w:type="continuationSeparator" w:id="1">
+  <w:footnote w:type="continuationSeparator" w:id="0">
     <w:p>
       <w:pPr>
         <w:spacing w:line="240" w:lineRule="auto"/>
@@ -3233,10 +3249,10 @@
 </file>
 
 <file path=word/header1.xml><?xml version="1.0" encoding="utf-8"?>
-<w:hdr xmlns:ve="http://schemas.openxmlformats.org/markup-compatibility/2006" xmlns:o="urn:schemas-microsoft-com:office:office" xmlns:r="http://schemas.openxmlformats.org/officeDocument/2006/relationships" xmlns:m="http://schemas.openxmlformats.org/officeDocument/2006/math" xmlns:v="urn:schemas-microsoft-com:vml" xmlns:wp="http://schemas.openxmlformats.org/drawingml/2006/wordprocessingDrawing" xmlns:w10="urn:schemas-microsoft-com:office:word" xmlns:w="http://schemas.openxmlformats.org/wordprocessingml/2006/main" xmlns:wne="http://schemas.microsoft.com/office/word/2006/wordml">
+<w:hdr xmlns:wpc="http://schemas.microsoft.com/office/word/2010/wordprocessingCanvas" xmlns:mc="http://schemas.openxmlformats.org/markup-compatibility/2006" xmlns:o="urn:schemas-microsoft-com:office:office" xmlns:r="http://schemas.openxmlformats.org/officeDocument/2006/relationships" xmlns:m="http://schemas.openxmlformats.org/officeDocument/2006/math" xmlns:v="urn:schemas-microsoft-com:vml" xmlns:wp14="http://schemas.microsoft.com/office/word/2010/wordprocessingDrawing" xmlns:wp="http://schemas.openxmlformats.org/drawingml/2006/wordprocessingDrawing" xmlns:w10="urn:schemas-microsoft-com:office:word" xmlns:w="http://schemas.openxmlformats.org/wordprocessingml/2006/main" xmlns:w14="http://schemas.microsoft.com/office/word/2010/wordml" xmlns:wpg="http://schemas.microsoft.com/office/word/2010/wordprocessingGroup" xmlns:wpi="http://schemas.microsoft.com/office/word/2010/wordprocessingInk" xmlns:wne="http://schemas.microsoft.com/office/word/2006/wordml" xmlns:wps="http://schemas.microsoft.com/office/word/2010/wordprocessingShape" mc:Ignorable="w14 wp14">
   <w:p>
     <w:pPr>
-      <w:pStyle w:val="Encabezado"/>
+      <w:pStyle w:val="Header"/>
       <w:pBdr>
         <w:bottom w:val="thickThinSmallGap" w:sz="24" w:space="1" w:color="622423"/>
       </w:pBdr>
@@ -3258,14 +3274,14 @@
   </w:p>
   <w:p>
     <w:pPr>
-      <w:pStyle w:val="Encabezado"/>
+      <w:pStyle w:val="Header"/>
     </w:pPr>
   </w:p>
 </w:hdr>
 </file>
 
 <file path=word/numbering.xml><?xml version="1.0" encoding="utf-8"?>
-<w:numbering xmlns:ve="http://schemas.openxmlformats.org/markup-compatibility/2006" xmlns:o="urn:schemas-microsoft-com:office:office" xmlns:r="http://schemas.openxmlformats.org/officeDocument/2006/relationships" xmlns:m="http://schemas.openxmlformats.org/officeDocument/2006/math" xmlns:v="urn:schemas-microsoft-com:vml" xmlns:wp="http://schemas.openxmlformats.org/drawingml/2006/wordprocessingDrawing" xmlns:w10="urn:schemas-microsoft-com:office:word" xmlns:w="http://schemas.openxmlformats.org/wordprocessingml/2006/main" xmlns:wne="http://schemas.microsoft.com/office/word/2006/wordml">
+<w:numbering xmlns:wpc="http://schemas.microsoft.com/office/word/2010/wordprocessingCanvas" xmlns:mc="http://schemas.openxmlformats.org/markup-compatibility/2006" xmlns:o="urn:schemas-microsoft-com:office:office" xmlns:r="http://schemas.openxmlformats.org/officeDocument/2006/relationships" xmlns:m="http://schemas.openxmlformats.org/officeDocument/2006/math" xmlns:v="urn:schemas-microsoft-com:vml" xmlns:wp14="http://schemas.microsoft.com/office/word/2010/wordprocessingDrawing" xmlns:wp="http://schemas.openxmlformats.org/drawingml/2006/wordprocessingDrawing" xmlns:w10="urn:schemas-microsoft-com:office:word" xmlns:w="http://schemas.openxmlformats.org/wordprocessingml/2006/main" xmlns:w14="http://schemas.microsoft.com/office/word/2010/wordml" xmlns:wpg="http://schemas.microsoft.com/office/word/2010/wordprocessingGroup" xmlns:wpi="http://schemas.microsoft.com/office/word/2010/wordprocessingInk" xmlns:wne="http://schemas.microsoft.com/office/word/2006/wordml" xmlns:wps="http://schemas.microsoft.com/office/word/2010/wordprocessingShape" mc:Ignorable="w14 wp14">
   <w:abstractNum w:abstractNumId="0">
     <w:nsid w:val="07364E20"/>
     <w:multiLevelType w:val="hybridMultilevel"/>
@@ -5528,7 +5544,7 @@
 </file>
 
 <file path=word/styles.xml><?xml version="1.0" encoding="utf-8"?>
-<w:styles xmlns:r="http://schemas.openxmlformats.org/officeDocument/2006/relationships" xmlns:w="http://schemas.openxmlformats.org/wordprocessingml/2006/main">
+<w:styles xmlns:mc="http://schemas.openxmlformats.org/markup-compatibility/2006" xmlns:r="http://schemas.openxmlformats.org/officeDocument/2006/relationships" xmlns:w="http://schemas.openxmlformats.org/wordprocessingml/2006/main" xmlns:w14="http://schemas.microsoft.com/office/word/2010/wordml" mc:Ignorable="w14">
   <w:docDefaults>
     <w:rPrDefault>
       <w:rPr>
@@ -5688,18 +5704,17 @@
     <w:qFormat/>
     <w:rsid w:val="00325690"/>
   </w:style>
-  <w:style w:type="character" w:default="1" w:styleId="Fuentedeprrafopredeter">
+  <w:style w:type="character" w:default="1" w:styleId="DefaultParagraphFont">
     <w:name w:val="Default Paragraph Font"/>
     <w:uiPriority w:val="1"/>
     <w:semiHidden/>
     <w:unhideWhenUsed/>
   </w:style>
-  <w:style w:type="table" w:default="1" w:styleId="Tablanormal">
+  <w:style w:type="table" w:default="1" w:styleId="TableNormal">
     <w:name w:val="Normal Table"/>
     <w:uiPriority w:val="99"/>
     <w:semiHidden/>
     <w:unhideWhenUsed/>
-    <w:qFormat/>
     <w:tblPr>
       <w:tblInd w:w="0" w:type="dxa"/>
       <w:tblCellMar>
@@ -5710,17 +5725,17 @@
       </w:tblCellMar>
     </w:tblPr>
   </w:style>
-  <w:style w:type="numbering" w:default="1" w:styleId="Sinlista">
+  <w:style w:type="numbering" w:default="1" w:styleId="NoList">
     <w:name w:val="No List"/>
     <w:uiPriority w:val="99"/>
     <w:semiHidden/>
     <w:unhideWhenUsed/>
   </w:style>
-  <w:style w:type="paragraph" w:styleId="Citadestacada">
+  <w:style w:type="paragraph" w:styleId="IntenseQuote">
     <w:name w:val="Intense Quote"/>
     <w:basedOn w:val="Normal"/>
     <w:next w:val="Normal"/>
-    <w:link w:val="CitadestacadaCar"/>
+    <w:link w:val="IntenseQuoteChar"/>
     <w:uiPriority w:val="30"/>
     <w:qFormat/>
     <w:rsid w:val="0063184E"/>
@@ -5739,10 +5754,10 @@
       <w:color w:val="000000" w:themeColor="text1"/>
     </w:rPr>
   </w:style>
-  <w:style w:type="character" w:customStyle="1" w:styleId="CitadestacadaCar">
-    <w:name w:val="Cita destacada Car"/>
-    <w:basedOn w:val="Fuentedeprrafopredeter"/>
-    <w:link w:val="Citadestacada"/>
+  <w:style w:type="character" w:customStyle="1" w:styleId="IntenseQuoteChar">
+    <w:name w:val="Intense Quote Char"/>
+    <w:basedOn w:val="DefaultParagraphFont"/>
+    <w:link w:val="IntenseQuote"/>
     <w:uiPriority w:val="30"/>
     <w:rsid w:val="0063184E"/>
     <w:rPr>
@@ -5753,7 +5768,7 @@
       <w:color w:val="000000" w:themeColor="text1"/>
     </w:rPr>
   </w:style>
-  <w:style w:type="paragraph" w:styleId="Prrafodelista">
+  <w:style w:type="paragraph" w:styleId="ListParagraph">
     <w:name w:val="List Paragraph"/>
     <w:basedOn w:val="Normal"/>
     <w:uiPriority w:val="34"/>
@@ -5764,10 +5779,10 @@
       <w:contextualSpacing/>
     </w:pPr>
   </w:style>
-  <w:style w:type="paragraph" w:styleId="Encabezado">
+  <w:style w:type="paragraph" w:styleId="Header">
     <w:name w:val="header"/>
     <w:basedOn w:val="Normal"/>
-    <w:link w:val="EncabezadoCar"/>
+    <w:link w:val="HeaderChar"/>
     <w:uiPriority w:val="99"/>
     <w:unhideWhenUsed/>
     <w:rsid w:val="0084785E"/>
@@ -5779,17 +5794,17 @@
       <w:spacing w:line="240" w:lineRule="auto"/>
     </w:pPr>
   </w:style>
-  <w:style w:type="character" w:customStyle="1" w:styleId="EncabezadoCar">
-    <w:name w:val="Encabezado Car"/>
-    <w:basedOn w:val="Fuentedeprrafopredeter"/>
-    <w:link w:val="Encabezado"/>
+  <w:style w:type="character" w:customStyle="1" w:styleId="HeaderChar">
+    <w:name w:val="Header Char"/>
+    <w:basedOn w:val="DefaultParagraphFont"/>
+    <w:link w:val="Header"/>
     <w:uiPriority w:val="99"/>
     <w:rsid w:val="0084785E"/>
   </w:style>
-  <w:style w:type="paragraph" w:styleId="Piedepgina">
+  <w:style w:type="paragraph" w:styleId="Footer">
     <w:name w:val="footer"/>
     <w:basedOn w:val="Normal"/>
-    <w:link w:val="PiedepginaCar"/>
+    <w:link w:val="FooterChar"/>
     <w:uiPriority w:val="99"/>
     <w:unhideWhenUsed/>
     <w:rsid w:val="0084785E"/>
@@ -5801,16 +5816,16 @@
       <w:spacing w:line="240" w:lineRule="auto"/>
     </w:pPr>
   </w:style>
-  <w:style w:type="character" w:customStyle="1" w:styleId="PiedepginaCar">
-    <w:name w:val="Pie de página Car"/>
-    <w:basedOn w:val="Fuentedeprrafopredeter"/>
-    <w:link w:val="Piedepgina"/>
+  <w:style w:type="character" w:customStyle="1" w:styleId="FooterChar">
+    <w:name w:val="Footer Char"/>
+    <w:basedOn w:val="DefaultParagraphFont"/>
+    <w:link w:val="Footer"/>
     <w:uiPriority w:val="99"/>
     <w:rsid w:val="0084785E"/>
   </w:style>
   <w:style w:type="table" w:customStyle="1" w:styleId="Listamedia11">
     <w:name w:val="Lista media 11"/>
-    <w:basedOn w:val="Tablanormal"/>
+    <w:basedOn w:val="TableNormal"/>
     <w:uiPriority w:val="65"/>
     <w:rsid w:val="0063184E"/>
     <w:pPr>
@@ -5892,10 +5907,10 @@
       </w:tcPr>
     </w:tblStylePr>
   </w:style>
-  <w:style w:type="paragraph" w:styleId="Textodeglobo">
+  <w:style w:type="paragraph" w:styleId="BalloonText">
     <w:name w:val="Balloon Text"/>
     <w:basedOn w:val="Normal"/>
-    <w:link w:val="TextodegloboCar"/>
+    <w:link w:val="BalloonTextChar"/>
     <w:uiPriority w:val="99"/>
     <w:semiHidden/>
     <w:unhideWhenUsed/>
@@ -5909,10 +5924,10 @@
       <w:szCs w:val="16"/>
     </w:rPr>
   </w:style>
-  <w:style w:type="character" w:customStyle="1" w:styleId="TextodegloboCar">
-    <w:name w:val="Texto de globo Car"/>
-    <w:basedOn w:val="Fuentedeprrafopredeter"/>
-    <w:link w:val="Textodeglobo"/>
+  <w:style w:type="character" w:customStyle="1" w:styleId="BalloonTextChar">
+    <w:name w:val="Balloon Text Char"/>
+    <w:basedOn w:val="DefaultParagraphFont"/>
+    <w:link w:val="BalloonText"/>
     <w:uiPriority w:val="99"/>
     <w:semiHidden/>
     <w:rsid w:val="0063184E"/>
@@ -5921,6 +5936,196 @@
       <w:sz w:val="16"/>
       <w:szCs w:val="16"/>
     </w:rPr>
+  </w:style>
+</w:styles>
+</file>
+
+<file path=word/stylesWithEffects.xml><?xml version="1.0" encoding="utf-8"?>
+<w:styles xmlns:wpc="http://schemas.microsoft.com/office/word/2010/wordprocessingCanvas" xmlns:mc="http://schemas.openxmlformats.org/markup-compatibility/2006" xmlns:o="urn:schemas-microsoft-com:office:office" xmlns:r="http://schemas.openxmlformats.org/officeDocument/2006/relationships" xmlns:m="http://schemas.openxmlformats.org/officeDocument/2006/math" xmlns:v="urn:schemas-microsoft-com:vml" xmlns:wp14="http://schemas.microsoft.com/office/word/2010/wordprocessingDrawing" xmlns:wp="http://schemas.openxmlformats.org/drawingml/2006/wordprocessingDrawing" xmlns:w10="urn:schemas-microsoft-com:office:word" xmlns:w="http://schemas.openxmlformats.org/wordprocessingml/2006/main" xmlns:w14="http://schemas.microsoft.com/office/word/2010/wordml" xmlns:wpg="http://schemas.microsoft.com/office/word/2010/wordprocessingGroup" xmlns:wpi="http://schemas.microsoft.com/office/word/2010/wordprocessingInk" xmlns:wne="http://schemas.microsoft.com/office/word/2006/wordml" xmlns:wps="http://schemas.microsoft.com/office/word/2010/wordprocessingShape" mc:Ignorable="w14 wp14">
+  <w:docDefaults>
+    <w:rPrDefault>
+      <w:rPr>
+        <w:rFonts w:asciiTheme="minorHAnsi" w:eastAsiaTheme="minorEastAsia" w:hAnsiTheme="minorHAnsi" w:cstheme="minorBidi"/>
+        <w:sz w:val="22"/>
+        <w:szCs w:val="22"/>
+        <w:lang w:val="es-AR" w:eastAsia="es-AR" w:bidi="ar-SA"/>
+      </w:rPr>
+    </w:rPrDefault>
+    <w:pPrDefault>
+      <w:pPr>
+        <w:spacing w:after="200" w:line="276" w:lineRule="auto"/>
+      </w:pPr>
+    </w:pPrDefault>
+  </w:docDefaults>
+  <w:latentStyles w:defLockedState="0" w:defUIPriority="99" w:defSemiHidden="1" w:defUnhideWhenUsed="1" w:defQFormat="0" w:count="267">
+    <w:lsdException w:name="Normal" w:semiHidden="0" w:uiPriority="0" w:unhideWhenUsed="0" w:qFormat="1"/>
+    <w:lsdException w:name="heading 1" w:semiHidden="0" w:uiPriority="9" w:unhideWhenUsed="0" w:qFormat="1"/>
+    <w:lsdException w:name="heading 2" w:uiPriority="9" w:qFormat="1"/>
+    <w:lsdException w:name="heading 3" w:uiPriority="9" w:qFormat="1"/>
+    <w:lsdException w:name="heading 4" w:uiPriority="9" w:qFormat="1"/>
+    <w:lsdException w:name="heading 5" w:uiPriority="9" w:qFormat="1"/>
+    <w:lsdException w:name="heading 6" w:uiPriority="9" w:qFormat="1"/>
+    <w:lsdException w:name="heading 7" w:uiPriority="9" w:qFormat="1"/>
+    <w:lsdException w:name="heading 8" w:uiPriority="9" w:qFormat="1"/>
+    <w:lsdException w:name="heading 9" w:uiPriority="9" w:qFormat="1"/>
+    <w:lsdException w:name="toc 1" w:uiPriority="39"/>
+    <w:lsdException w:name="toc 2" w:uiPriority="39"/>
+    <w:lsdException w:name="toc 3" w:uiPriority="39"/>
+    <w:lsdException w:name="toc 4" w:uiPriority="39"/>
+    <w:lsdException w:name="toc 5" w:uiPriority="39"/>
+    <w:lsdException w:name="toc 6" w:uiPriority="39"/>
+    <w:lsdException w:name="toc 7" w:uiPriority="39"/>
+    <w:lsdException w:name="toc 8" w:uiPriority="39"/>
+    <w:lsdException w:name="toc 9" w:uiPriority="39"/>
+    <w:lsdException w:name="caption" w:uiPriority="35" w:qFormat="1"/>
+    <w:lsdException w:name="Title" w:semiHidden="0" w:uiPriority="10" w:unhideWhenUsed="0" w:qFormat="1"/>
+    <w:lsdException w:name="Default Paragraph Font" w:uiPriority="1"/>
+    <w:lsdException w:name="Subtitle" w:semiHidden="0" w:uiPriority="11" w:unhideWhenUsed="0" w:qFormat="1"/>
+    <w:lsdException w:name="Strong" w:semiHidden="0" w:uiPriority="22" w:unhideWhenUsed="0" w:qFormat="1"/>
+    <w:lsdException w:name="Emphasis" w:semiHidden="0" w:uiPriority="20" w:unhideWhenUsed="0" w:qFormat="1"/>
+    <w:lsdException w:name="Table Grid" w:semiHidden="0" w:uiPriority="59" w:unhideWhenUsed="0"/>
+    <w:lsdException w:name="Placeholder Text" w:unhideWhenUsed="0"/>
+    <w:lsdException w:name="No Spacing" w:semiHidden="0" w:uiPriority="1" w:unhideWhenUsed="0" w:qFormat="1"/>
+    <w:lsdException w:name="Light Shading" w:semiHidden="0" w:uiPriority="60" w:unhideWhenUsed="0"/>
+    <w:lsdException w:name="Light List" w:semiHidden="0" w:uiPriority="61" w:unhideWhenUsed="0"/>
+    <w:lsdException w:name="Light Grid" w:semiHidden="0" w:uiPriority="62" w:unhideWhenUsed="0"/>
+    <w:lsdException w:name="Medium Shading 1" w:semiHidden="0" w:uiPriority="63" w:unhideWhenUsed="0"/>
+    <w:lsdException w:name="Medium Shading 2" w:semiHidden="0" w:uiPriority="64" w:unhideWhenUsed="0"/>
+    <w:lsdException w:name="Medium List 1" w:semiHidden="0" w:uiPriority="65" w:unhideWhenUsed="0"/>
+    <w:lsdException w:name="Medium List 2" w:semiHidden="0" w:uiPriority="66" w:unhideWhenUsed="0"/>
+    <w:lsdException w:name="Medium Grid 1" w:semiHidden="0" w:uiPriority="67" w:unhideWhenUsed="0"/>
+    <w:lsdException w:name="Medium Grid 2" w:semiHidden="0" w:uiPriority="68" w:unhideWhenUsed="0"/>
+    <w:lsdException w:name="Medium Grid 3" w:semiHidden="0" w:uiPriority="69" w:unhideWhenUsed="0"/>
+    <w:lsdException w:name="Dark List" w:semiHidden="0" w:uiPriority="70" w:unhideWhenUsed="0"/>
+    <w:lsdException w:name="Colorful Shading" w:semiHidden="0" w:uiPriority="71" w:unhideWhenUsed="0"/>
+    <w:lsdException w:name="Colorful List" w:semiHidden="0" w:uiPriority="72" w:unhideWhenUsed="0"/>
+    <w:lsdException w:name="Colorful Grid" w:semiHidden="0" w:uiPriority="73" w:unhideWhenUsed="0"/>
+    <w:lsdException w:name="Light Shading Accent 1" w:semiHidden="0" w:uiPriority="60" w:unhideWhenUsed="0"/>
+    <w:lsdException w:name="Light List Accent 1" w:semiHidden="0" w:uiPriority="61" w:unhideWhenUsed="0"/>
+    <w:lsdException w:name="Light Grid Accent 1" w:semiHidden="0" w:uiPriority="62" w:unhideWhenUsed="0"/>
+    <w:lsdException w:name="Medium Shading 1 Accent 1" w:semiHidden="0" w:uiPriority="63" w:unhideWhenUsed="0"/>
+    <w:lsdException w:name="Medium Shading 2 Accent 1" w:semiHidden="0" w:uiPriority="64" w:unhideWhenUsed="0"/>
+    <w:lsdException w:name="Medium List 1 Accent 1" w:semiHidden="0" w:uiPriority="65" w:unhideWhenUsed="0"/>
+    <w:lsdException w:name="Revision" w:unhideWhenUsed="0"/>
+    <w:lsdException w:name="List Paragraph" w:semiHidden="0" w:uiPriority="34" w:unhideWhenUsed="0" w:qFormat="1"/>
+    <w:lsdException w:name="Quote" w:semiHidden="0" w:uiPriority="29" w:unhideWhenUsed="0" w:qFormat="1"/>
+    <w:lsdException w:name="Intense Quote" w:semiHidden="0" w:uiPriority="30" w:unhideWhenUsed="0" w:qFormat="1"/>
+    <w:lsdException w:name="Medium List 2 Accent 1" w:semiHidden="0" w:uiPriority="66" w:unhideWhenUsed="0"/>
+    <w:lsdException w:name="Medium Grid 1 Accent 1" w:semiHidden="0" w:uiPriority="67" w:unhideWhenUsed="0"/>
+    <w:lsdException w:name="Medium Grid 2 Accent 1" w:semiHidden="0" w:uiPriority="68" w:unhideWhenUsed="0"/>
+    <w:lsdException w:name="Medium Grid 3 Accent 1" w:semiHidden="0" w:uiPriority="69" w:unhideWhenUsed="0"/>
+    <w:lsdException w:name="Dark List Accent 1" w:semiHidden="0" w:uiPriority="70" w:unhideWhenUsed="0"/>
+    <w:lsdException w:name="Colorful Shading Accent 1" w:semiHidden="0" w:uiPriority="71" w:unhideWhenUsed="0"/>
+    <w:lsdException w:name="Colorful List Accent 1" w:semiHidden="0" w:uiPriority="72" w:unhideWhenUsed="0"/>
+    <w:lsdException w:name="Colorful Grid Accent 1" w:semiHidden="0" w:uiPriority="73" w:unhideWhenUsed="0"/>
+    <w:lsdException w:name="Light Shading Accent 2" w:semiHidden="0" w:uiPriority="60" w:unhideWhenUsed="0"/>
+    <w:lsdException w:name="Light List Accent 2" w:semiHidden="0" w:uiPriority="61" w:unhideWhenUsed="0"/>
+    <w:lsdException w:name="Light Grid Accent 2" w:semiHidden="0" w:uiPriority="62" w:unhideWhenUsed="0"/>
+    <w:lsdException w:name="Medium Shading 1 Accent 2" w:semiHidden="0" w:uiPriority="63" w:unhideWhenUsed="0"/>
+    <w:lsdException w:name="Medium Shading 2 Accent 2" w:semiHidden="0" w:uiPriority="64" w:unhideWhenUsed="0"/>
+    <w:lsdException w:name="Medium List 1 Accent 2" w:semiHidden="0" w:uiPriority="65" w:unhideWhenUsed="0"/>
+    <w:lsdException w:name="Medium List 2 Accent 2" w:semiHidden="0" w:uiPriority="66" w:unhideWhenUsed="0"/>
+    <w:lsdException w:name="Medium Grid 1 Accent 2" w:semiHidden="0" w:uiPriority="67" w:unhideWhenUsed="0"/>
+    <w:lsdException w:name="Medium Grid 2 Accent 2" w:semiHidden="0" w:uiPriority="68" w:unhideWhenUsed="0"/>
+    <w:lsdException w:name="Medium Grid 3 Accent 2" w:semiHidden="0" w:uiPriority="69" w:unhideWhenUsed="0"/>
+    <w:lsdException w:name="Dark List Accent 2" w:semiHidden="0" w:uiPriority="70" w:unhideWhenUsed="0"/>
+    <w:lsdException w:name="Colorful Shading Accent 2" w:semiHidden="0" w:uiPriority="71" w:unhideWhenUsed="0"/>
+    <w:lsdException w:name="Colorful List Accent 2" w:semiHidden="0" w:uiPriority="72" w:unhideWhenUsed="0"/>
+    <w:lsdException w:name="Colorful Grid Accent 2" w:semiHidden="0" w:uiPriority="73" w:unhideWhenUsed="0"/>
+    <w:lsdException w:name="Light Shading Accent 3" w:semiHidden="0" w:uiPriority="60" w:unhideWhenUsed="0"/>
+    <w:lsdException w:name="Light List Accent 3" w:semiHidden="0" w:uiPriority="61" w:unhideWhenUsed="0"/>
+    <w:lsdException w:name="Light Grid Accent 3" w:semiHidden="0" w:uiPriority="62" w:unhideWhenUsed="0"/>
+    <w:lsdException w:name="Medium Shading 1 Accent 3" w:semiHidden="0" w:uiPriority="63" w:unhideWhenUsed="0"/>
+    <w:lsdException w:name="Medium Shading 2 Accent 3" w:semiHidden="0" w:uiPriority="64" w:unhideWhenUsed="0"/>
+    <w:lsdException w:name="Medium List 1 Accent 3" w:semiHidden="0" w:uiPriority="65" w:unhideWhenUsed="0"/>
+    <w:lsdException w:name="Medium List 2 Accent 3" w:semiHidden="0" w:uiPriority="66" w:unhideWhenUsed="0"/>
+    <w:lsdException w:name="Medium Grid 1 Accent 3" w:semiHidden="0" w:uiPriority="67" w:unhideWhenUsed="0"/>
+    <w:lsdException w:name="Medium Grid 2 Accent 3" w:semiHidden="0" w:uiPriority="68" w:unhideWhenUsed="0"/>
+    <w:lsdException w:name="Medium Grid 3 Accent 3" w:semiHidden="0" w:uiPriority="69" w:unhideWhenUsed="0"/>
+    <w:lsdException w:name="Dark List Accent 3" w:semiHidden="0" w:uiPriority="70" w:unhideWhenUsed="0"/>
+    <w:lsdException w:name="Colorful Shading Accent 3" w:semiHidden="0" w:uiPriority="71" w:unhideWhenUsed="0"/>
+    <w:lsdException w:name="Colorful List Accent 3" w:semiHidden="0" w:uiPriority="72" w:unhideWhenUsed="0"/>
+    <w:lsdException w:name="Colorful Grid Accent 3" w:semiHidden="0" w:uiPriority="73" w:unhideWhenUsed="0"/>
+    <w:lsdException w:name="Light Shading Accent 4" w:semiHidden="0" w:uiPriority="60" w:unhideWhenUsed="0"/>
+    <w:lsdException w:name="Light List Accent 4" w:semiHidden="0" w:uiPriority="61" w:unhideWhenUsed="0"/>
+    <w:lsdException w:name="Light Grid Accent 4" w:semiHidden="0" w:uiPriority="62" w:unhideWhenUsed="0"/>
+    <w:lsdException w:name="Medium Shading 1 Accent 4" w:semiHidden="0" w:uiPriority="63" w:unhideWhenUsed="0"/>
+    <w:lsdException w:name="Medium Shading 2 Accent 4" w:semiHidden="0" w:uiPriority="64" w:unhideWhenUsed="0"/>
+    <w:lsdException w:name="Medium List 1 Accent 4" w:semiHidden="0" w:uiPriority="65" w:unhideWhenUsed="0"/>
+    <w:lsdException w:name="Medium List 2 Accent 4" w:semiHidden="0" w:uiPriority="66" w:unhideWhenUsed="0"/>
+    <w:lsdException w:name="Medium Grid 1 Accent 4" w:semiHidden="0" w:uiPriority="67" w:unhideWhenUsed="0"/>
+    <w:lsdException w:name="Medium Grid 2 Accent 4" w:semiHidden="0" w:uiPriority="68" w:unhideWhenUsed="0"/>
+    <w:lsdException w:name="Medium Grid 3 Accent 4" w:semiHidden="0" w:uiPriority="69" w:unhideWhenUsed="0"/>
+    <w:lsdException w:name="Dark List Accent 4" w:semiHidden="0" w:uiPriority="70" w:unhideWhenUsed="0"/>
+    <w:lsdException w:name="Colorful Shading Accent 4" w:semiHidden="0" w:uiPriority="71" w:unhideWhenUsed="0"/>
+    <w:lsdException w:name="Colorful List Accent 4" w:semiHidden="0" w:uiPriority="72" w:unhideWhenUsed="0"/>
+    <w:lsdException w:name="Colorful Grid Accent 4" w:semiHidden="0" w:uiPriority="73" w:unhideWhenUsed="0"/>
+    <w:lsdException w:name="Light Shading Accent 5" w:semiHidden="0" w:uiPriority="60" w:unhideWhenUsed="0"/>
+    <w:lsdException w:name="Light List Accent 5" w:semiHidden="0" w:uiPriority="61" w:unhideWhenUsed="0"/>
+    <w:lsdException w:name="Light Grid Accent 5" w:semiHidden="0" w:uiPriority="62" w:unhideWhenUsed="0"/>
+    <w:lsdException w:name="Medium Shading 1 Accent 5" w:semiHidden="0" w:uiPriority="63" w:unhideWhenUsed="0"/>
+    <w:lsdException w:name="Medium Shading 2 Accent 5" w:semiHidden="0" w:uiPriority="64" w:unhideWhenUsed="0"/>
+    <w:lsdException w:name="Medium List 1 Accent 5" w:semiHidden="0" w:uiPriority="65" w:unhideWhenUsed="0"/>
+    <w:lsdException w:name="Medium List 2 Accent 5" w:semiHidden="0" w:uiPriority="66" w:unhideWhenUsed="0"/>
+    <w:lsdException w:name="Medium Grid 1 Accent 5" w:semiHidden="0" w:uiPriority="67" w:unhideWhenUsed="0"/>
+    <w:lsdException w:name="Medium Grid 2 Accent 5" w:semiHidden="0" w:uiPriority="68" w:unhideWhenUsed="0"/>
+    <w:lsdException w:name="Medium Grid 3 Accent 5" w:semiHidden="0" w:uiPriority="69" w:unhideWhenUsed="0"/>
+    <w:lsdException w:name="Dark List Accent 5" w:semiHidden="0" w:uiPriority="70" w:unhideWhenUsed="0"/>
+    <w:lsdException w:name="Colorful Shading Accent 5" w:semiHidden="0" w:uiPriority="71" w:unhideWhenUsed="0"/>
+    <w:lsdException w:name="Colorful List Accent 5" w:semiHidden="0" w:uiPriority="72" w:unhideWhenUsed="0"/>
+    <w:lsdException w:name="Colorful Grid Accent 5" w:semiHidden="0" w:uiPriority="73" w:unhideWhenUsed="0"/>
+    <w:lsdException w:name="Light Shading Accent 6" w:semiHidden="0" w:uiPriority="60" w:unhideWhenUsed="0"/>
+    <w:lsdException w:name="Light List Accent 6" w:semiHidden="0" w:uiPriority="61" w:unhideWhenUsed="0"/>
+    <w:lsdException w:name="Light Grid Accent 6" w:semiHidden="0" w:uiPriority="62" w:unhideWhenUsed="0"/>
+    <w:lsdException w:name="Medium Shading 1 Accent 6" w:semiHidden="0" w:uiPriority="63" w:unhideWhenUsed="0"/>
+    <w:lsdException w:name="Medium Shading 2 Accent 6" w:semiHidden="0" w:uiPriority="64" w:unhideWhenUsed="0"/>
+    <w:lsdException w:name="Medium List 1 Accent 6" w:semiHidden="0" w:uiPriority="65" w:unhideWhenUsed="0"/>
+    <w:lsdException w:name="Medium List 2 Accent 6" w:semiHidden="0" w:uiPriority="66" w:unhideWhenUsed="0"/>
+    <w:lsdException w:name="Medium Grid 1 Accent 6" w:semiHidden="0" w:uiPriority="67" w:unhideWhenUsed="0"/>
+    <w:lsdException w:name="Medium Grid 2 Accent 6" w:semiHidden="0" w:uiPriority="68" w:unhideWhenUsed="0"/>
+    <w:lsdException w:name="Medium Grid 3 Accent 6" w:semiHidden="0" w:uiPriority="69" w:unhideWhenUsed="0"/>
+    <w:lsdException w:name="Dark List Accent 6" w:semiHidden="0" w:uiPriority="70" w:unhideWhenUsed="0"/>
+    <w:lsdException w:name="Colorful Shading Accent 6" w:semiHidden="0" w:uiPriority="71" w:unhideWhenUsed="0"/>
+    <w:lsdException w:name="Colorful List Accent 6" w:semiHidden="0" w:uiPriority="72" w:unhideWhenUsed="0"/>
+    <w:lsdException w:name="Colorful Grid Accent 6" w:semiHidden="0" w:uiPriority="73" w:unhideWhenUsed="0"/>
+    <w:lsdException w:name="Subtle Emphasis" w:semiHidden="0" w:uiPriority="19" w:unhideWhenUsed="0" w:qFormat="1"/>
+    <w:lsdException w:name="Intense Emphasis" w:semiHidden="0" w:uiPriority="21" w:unhideWhenUsed="0" w:qFormat="1"/>
+    <w:lsdException w:name="Subtle Reference" w:semiHidden="0" w:uiPriority="31" w:unhideWhenUsed="0" w:qFormat="1"/>
+    <w:lsdException w:name="Intense Reference" w:semiHidden="0" w:uiPriority="32" w:unhideWhenUsed="0" w:qFormat="1"/>
+    <w:lsdException w:name="Book Title" w:semiHidden="0" w:uiPriority="33" w:unhideWhenUsed="0" w:qFormat="1"/>
+    <w:lsdException w:name="Bibliography" w:uiPriority="37"/>
+    <w:lsdException w:name="TOC Heading" w:uiPriority="39" w:qFormat="1"/>
+  </w:latentStyles>
+  <w:style w:type="paragraph" w:default="1" w:styleId="Normal">
+    <w:name w:val="Normal"/>
+    <w:qFormat/>
+  </w:style>
+  <w:style w:type="character" w:default="1" w:styleId="DefaultParagraphFont">
+    <w:name w:val="Default Paragraph Font"/>
+    <w:uiPriority w:val="1"/>
+    <w:semiHidden/>
+    <w:unhideWhenUsed/>
+  </w:style>
+  <w:style w:type="table" w:default="1" w:styleId="TableNormal">
+    <w:name w:val="Normal Table"/>
+    <w:uiPriority w:val="99"/>
+    <w:semiHidden/>
+    <w:unhideWhenUsed/>
+    <w:tblPr>
+      <w:tblInd w:w="0" w:type="dxa"/>
+      <w:tblCellMar>
+        <w:top w:w="0" w:type="dxa"/>
+        <w:left w:w="108" w:type="dxa"/>
+        <w:bottom w:w="0" w:type="dxa"/>
+        <w:right w:w="108" w:type="dxa"/>
+      </w:tblCellMar>
+    </w:tblPr>
+  </w:style>
+  <w:style w:type="numbering" w:default="1" w:styleId="NoList">
+    <w:name w:val="No List"/>
+    <w:uiPriority w:val="99"/>
+    <w:semiHidden/>
+    <w:unhideWhenUsed/>
   </w:style>
 </w:styles>
 </file>
@@ -6213,7 +6418,7 @@
 </file>
 
 <file path=customXml/itemProps1.xml><?xml version="1.0" encoding="utf-8"?>
-<ds:datastoreItem xmlns:ds="http://schemas.openxmlformats.org/officeDocument/2006/customXml" ds:itemID="{571BE65D-BACA-49D8-806A-72436D6B59D9}">
+<ds:datastoreItem xmlns:ds="http://schemas.openxmlformats.org/officeDocument/2006/customXml" ds:itemID="{A17112D4-ECA3-4521-BC51-886D918B19A1}">
   <ds:schemaRefs>
     <ds:schemaRef ds:uri="http://schemas.openxmlformats.org/officeDocument/2006/bibliography"/>
   </ds:schemaRefs>

</xml_diff>